<commit_message>
Drobne poprawki, dodano diagramy
</commit_message>
<xml_diff>
--- a/projekt/dokumenty/Analiza_specyfikacji_wymagan_v_22_06_25.docx
+++ b/projekt/dokumenty/Analiza_specyfikacji_wymagan_v_22_06_25.docx
@@ -245,7 +245,7 @@
               <w:bCs w:val="0"/>
               <w:color w:val="000000" w:themeColor="text1"/>
             </w:rPr>
-            <w:t>Table of Contents</w:t>
+            <w:t>Spis treści</w:t>
           </w:r>
         </w:p>
         <w:p>
@@ -2818,34 +2818,9 @@
           <w:color w:val="000000" w:themeColor="text1"/>
           <w:lang w:val="pl-PL"/>
         </w:rPr>
-        <w:t xml:space="preserve">Lista </w:t>
-      </w:r>
-      <w:proofErr w:type="spellStart"/>
-      <w:r>
-        <w:rPr>
-          <w:color w:val="000000" w:themeColor="text1"/>
-          <w:lang w:val="pl-PL"/>
-        </w:rPr>
-        <w:t>use</w:t>
-      </w:r>
-      <w:proofErr w:type="spellEnd"/>
-      <w:r>
-        <w:rPr>
-          <w:color w:val="000000" w:themeColor="text1"/>
-          <w:lang w:val="pl-PL"/>
-        </w:rPr>
-        <w:t xml:space="preserve"> </w:t>
-      </w:r>
-      <w:proofErr w:type="spellStart"/>
-      <w:r>
-        <w:rPr>
-          <w:color w:val="000000" w:themeColor="text1"/>
-          <w:lang w:val="pl-PL"/>
-        </w:rPr>
-        <w:t>case’ów</w:t>
+        <w:t>Lista use case’ów</w:t>
       </w:r>
       <w:bookmarkEnd w:id="5"/>
-      <w:proofErr w:type="spellEnd"/>
     </w:p>
     <w:p>
       <w:pPr>
@@ -2940,41 +2915,21 @@
       <w:bookmarkStart w:id="6" w:name="_Toc201829514"/>
       <w:r>
         <w:rPr>
-          <w:color w:val="000000" w:themeColor="text1"/>
-        </w:rPr>
-        <w:t xml:space="preserve">Diagram use </w:t>
-      </w:r>
-      <w:proofErr w:type="spellStart"/>
-      <w:r>
-        <w:rPr>
-          <w:color w:val="000000" w:themeColor="text1"/>
-        </w:rPr>
-        <w:t>case’ów</w:t>
-      </w:r>
-      <w:proofErr w:type="spellEnd"/>
-      <w:r>
-        <w:rPr>
-          <w:color w:val="000000" w:themeColor="text1"/>
-        </w:rPr>
-        <w:t xml:space="preserve"> UML</w:t>
-      </w:r>
-      <w:bookmarkEnd w:id="6"/>
-    </w:p>
-    <w:p>
-      <w:pPr>
-        <w:rPr>
-          <w:color w:val="000000" w:themeColor="text1"/>
-        </w:rPr>
-      </w:pPr>
-      <w:r>
-        <w:rPr>
           <w:noProof/>
           <w:color w:val="000000" w:themeColor="text1"/>
         </w:rPr>
         <w:drawing>
-          <wp:inline distT="0" distB="0" distL="0" distR="0" wp14:anchorId="76A43D40" wp14:editId="02106123">
+          <wp:anchor distT="0" distB="0" distL="114300" distR="114300" simplePos="0" relativeHeight="251658240" behindDoc="0" locked="0" layoutInCell="1" allowOverlap="1" wp14:anchorId="76A43D40" wp14:editId="4E15C897">
+            <wp:simplePos x="0" y="0"/>
+            <wp:positionH relativeFrom="column">
+              <wp:posOffset>1612624</wp:posOffset>
+            </wp:positionH>
+            <wp:positionV relativeFrom="paragraph">
+              <wp:posOffset>330200</wp:posOffset>
+            </wp:positionV>
             <wp:extent cx="2159000" cy="4762500"/>
             <wp:effectExtent l="0" t="0" r="0" b="0"/>
+            <wp:wrapTopAndBottom/>
             <wp:docPr id="327347773" name="Picture 1" descr="A screenshot of a cell phone&#10;&#10;Description automatically generated"/>
             <wp:cNvGraphicFramePr>
               <a:graphicFrameLocks xmlns:a="http://schemas.openxmlformats.org/drawingml/2006/main" noChangeAspect="1"/>
@@ -3004,9 +2959,29 @@
                 </pic:pic>
               </a:graphicData>
             </a:graphic>
-          </wp:inline>
+            <wp14:sizeRelH relativeFrom="page">
+              <wp14:pctWidth>0</wp14:pctWidth>
+            </wp14:sizeRelH>
+            <wp14:sizeRelV relativeFrom="page">
+              <wp14:pctHeight>0</wp14:pctHeight>
+            </wp14:sizeRelV>
+          </wp:anchor>
         </w:drawing>
       </w:r>
+      <w:r>
+        <w:rPr>
+          <w:color w:val="000000" w:themeColor="text1"/>
+        </w:rPr>
+        <w:t>Diagram use case’ów UML</w:t>
+      </w:r>
+      <w:bookmarkEnd w:id="6"/>
+    </w:p>
+    <w:p>
+      <w:pPr>
+        <w:rPr>
+          <w:color w:val="000000" w:themeColor="text1"/>
+        </w:rPr>
+      </w:pPr>
     </w:p>
     <w:p>
       <w:pPr>
@@ -3026,34 +3001,9 @@
           <w:color w:val="000000" w:themeColor="text1"/>
           <w:lang w:val="pl-PL"/>
         </w:rPr>
-        <w:t xml:space="preserve">Specyfikacja </w:t>
-      </w:r>
-      <w:proofErr w:type="spellStart"/>
-      <w:r>
-        <w:rPr>
-          <w:color w:val="000000" w:themeColor="text1"/>
-          <w:lang w:val="pl-PL"/>
-        </w:rPr>
-        <w:t>use</w:t>
-      </w:r>
-      <w:proofErr w:type="spellEnd"/>
-      <w:r>
-        <w:rPr>
-          <w:color w:val="000000" w:themeColor="text1"/>
-          <w:lang w:val="pl-PL"/>
-        </w:rPr>
-        <w:t xml:space="preserve"> </w:t>
-      </w:r>
-      <w:proofErr w:type="spellStart"/>
-      <w:r>
-        <w:rPr>
-          <w:color w:val="000000" w:themeColor="text1"/>
-          <w:lang w:val="pl-PL"/>
-        </w:rPr>
-        <w:t>case’ów</w:t>
+        <w:t>Specyfikacja use case’ów</w:t>
       </w:r>
       <w:bookmarkEnd w:id="7"/>
-      <w:proofErr w:type="spellEnd"/>
     </w:p>
     <w:p>
       <w:pPr>
@@ -3146,34 +3096,9 @@
           <w:lang w:val="pl-PL"/>
         </w:rPr>
         <w:lastRenderedPageBreak/>
-        <w:t xml:space="preserve">Diagramy aktywności UML dla </w:t>
-      </w:r>
-      <w:proofErr w:type="spellStart"/>
-      <w:r>
-        <w:rPr>
-          <w:color w:val="000000" w:themeColor="text1"/>
-          <w:lang w:val="pl-PL"/>
-        </w:rPr>
-        <w:t>use</w:t>
-      </w:r>
-      <w:proofErr w:type="spellEnd"/>
-      <w:r>
-        <w:rPr>
-          <w:color w:val="000000" w:themeColor="text1"/>
-          <w:lang w:val="pl-PL"/>
-        </w:rPr>
-        <w:t xml:space="preserve"> </w:t>
-      </w:r>
-      <w:proofErr w:type="spellStart"/>
-      <w:r>
-        <w:rPr>
-          <w:color w:val="000000" w:themeColor="text1"/>
-          <w:lang w:val="pl-PL"/>
-        </w:rPr>
-        <w:t>case’ów</w:t>
+        <w:t>Diagramy aktywności UML dla use case’ów</w:t>
       </w:r>
       <w:bookmarkEnd w:id="8"/>
-      <w:proofErr w:type="spellEnd"/>
     </w:p>
     <w:p>
       <w:pPr>
@@ -3212,16 +3137,6 @@
           <w:lang w:val="pl-PL"/>
         </w:rPr>
       </w:pPr>
-    </w:p>
-    <w:p>
-      <w:pPr>
-        <w:pStyle w:val="ListParagraph"/>
-        <w:ind w:left="1080"/>
-        <w:rPr>
-          <w:color w:val="000000" w:themeColor="text1"/>
-          <w:lang w:val="pl-PL"/>
-        </w:rPr>
-      </w:pPr>
       <w:r>
         <w:rPr>
           <w:noProof/>
@@ -3229,9 +3144,17 @@
           <w:lang w:val="pl-PL"/>
         </w:rPr>
         <w:drawing>
-          <wp:inline distT="0" distB="0" distL="0" distR="0" wp14:anchorId="66332425" wp14:editId="0F7741B3">
-            <wp:extent cx="1600200" cy="7550236"/>
+          <wp:anchor distT="0" distB="0" distL="114300" distR="114300" simplePos="0" relativeHeight="251659264" behindDoc="0" locked="0" layoutInCell="1" allowOverlap="1" wp14:anchorId="66332425" wp14:editId="57E3F487">
+            <wp:simplePos x="0" y="0"/>
+            <wp:positionH relativeFrom="column">
+              <wp:posOffset>1798320</wp:posOffset>
+            </wp:positionH>
+            <wp:positionV relativeFrom="paragraph">
+              <wp:posOffset>191135</wp:posOffset>
+            </wp:positionV>
+            <wp:extent cx="1600200" cy="7550150"/>
             <wp:effectExtent l="0" t="0" r="0" b="6350"/>
+            <wp:wrapTopAndBottom/>
             <wp:docPr id="1551294087" name="Picture 1" descr="A black and white diagram&#10;&#10;Description automatically generated"/>
             <wp:cNvGraphicFramePr>
               <a:graphicFrameLocks xmlns:a="http://schemas.openxmlformats.org/drawingml/2006/main" noChangeAspect="1"/>
@@ -3252,7 +3175,7 @@
                   <pic:spPr>
                     <a:xfrm>
                       <a:off x="0" y="0"/>
-                      <a:ext cx="1615435" cy="7622118"/>
+                      <a:ext cx="1600200" cy="7550150"/>
                     </a:xfrm>
                     <a:prstGeom prst="rect">
                       <a:avLst/>
@@ -3261,9 +3184,25 @@
                 </pic:pic>
               </a:graphicData>
             </a:graphic>
-          </wp:inline>
+            <wp14:sizeRelH relativeFrom="page">
+              <wp14:pctWidth>0</wp14:pctWidth>
+            </wp14:sizeRelH>
+            <wp14:sizeRelV relativeFrom="page">
+              <wp14:pctHeight>0</wp14:pctHeight>
+            </wp14:sizeRelV>
+          </wp:anchor>
         </w:drawing>
       </w:r>
+    </w:p>
+    <w:p>
+      <w:pPr>
+        <w:pStyle w:val="ListParagraph"/>
+        <w:ind w:left="1080"/>
+        <w:rPr>
+          <w:color w:val="000000" w:themeColor="text1"/>
+          <w:lang w:val="pl-PL"/>
+        </w:rPr>
+      </w:pPr>
     </w:p>
     <w:p>
       <w:pPr>
@@ -3290,7 +3229,6 @@
           <w:szCs w:val="26"/>
           <w:lang w:val="pl-PL"/>
         </w:rPr>
-        <w:lastRenderedPageBreak/>
         <w:t>Dodawanie samochodu</w:t>
       </w:r>
     </w:p>
@@ -3301,22 +3239,6 @@
           <w:lang w:val="pl-PL"/>
         </w:rPr>
       </w:pPr>
-    </w:p>
-    <w:p>
-      <w:pPr>
-        <w:rPr>
-          <w:color w:val="000000" w:themeColor="text1"/>
-          <w:lang w:val="pl-PL"/>
-        </w:rPr>
-      </w:pPr>
-    </w:p>
-    <w:p>
-      <w:pPr>
-        <w:rPr>
-          <w:color w:val="000000" w:themeColor="text1"/>
-          <w:lang w:val="pl-PL"/>
-        </w:rPr>
-      </w:pPr>
       <w:r>
         <w:rPr>
           <w:noProof/>
@@ -3324,9 +3246,17 @@
           <w:lang w:val="pl-PL"/>
         </w:rPr>
         <w:drawing>
-          <wp:inline distT="0" distB="0" distL="0" distR="0" wp14:anchorId="7F6DDCFC" wp14:editId="70EE3944">
-            <wp:extent cx="2578100" cy="6855064"/>
+          <wp:anchor distT="0" distB="0" distL="114300" distR="114300" simplePos="0" relativeHeight="251660288" behindDoc="0" locked="0" layoutInCell="1" allowOverlap="1" wp14:anchorId="7F6DDCFC" wp14:editId="30C60444">
+            <wp:simplePos x="0" y="0"/>
+            <wp:positionH relativeFrom="column">
+              <wp:posOffset>1504950</wp:posOffset>
+            </wp:positionH>
+            <wp:positionV relativeFrom="paragraph">
+              <wp:posOffset>369570</wp:posOffset>
+            </wp:positionV>
+            <wp:extent cx="2578100" cy="6854825"/>
             <wp:effectExtent l="0" t="0" r="0" b="3175"/>
+            <wp:wrapTopAndBottom/>
             <wp:docPr id="1410340178" name="Picture 2" descr="A diagram of a diagram&#10;&#10;Description automatically generated"/>
             <wp:cNvGraphicFramePr>
               <a:graphicFrameLocks xmlns:a="http://schemas.openxmlformats.org/drawingml/2006/main" noChangeAspect="1"/>
@@ -3347,7 +3277,7 @@
                   <pic:spPr>
                     <a:xfrm>
                       <a:off x="0" y="0"/>
-                      <a:ext cx="2578100" cy="6855064"/>
+                      <a:ext cx="2578100" cy="6854825"/>
                     </a:xfrm>
                     <a:prstGeom prst="rect">
                       <a:avLst/>
@@ -3356,7 +3286,13 @@
                 </pic:pic>
               </a:graphicData>
             </a:graphic>
-          </wp:inline>
+            <wp14:sizeRelH relativeFrom="page">
+              <wp14:pctWidth>0</wp14:pctWidth>
+            </wp14:sizeRelH>
+            <wp14:sizeRelV relativeFrom="page">
+              <wp14:pctHeight>0</wp14:pctHeight>
+            </wp14:sizeRelV>
+          </wp:anchor>
         </w:drawing>
       </w:r>
     </w:p>
@@ -3413,9 +3349,17 @@
           <w:lang w:val="pl-PL"/>
         </w:rPr>
         <w:drawing>
-          <wp:inline distT="0" distB="0" distL="0" distR="0" wp14:anchorId="37E1150C" wp14:editId="67F6AA57">
-            <wp:extent cx="2989022" cy="7861300"/>
+          <wp:anchor distT="0" distB="0" distL="114300" distR="114300" simplePos="0" relativeHeight="251661312" behindDoc="0" locked="0" layoutInCell="1" allowOverlap="1" wp14:anchorId="37E1150C" wp14:editId="0CE3538B">
+            <wp:simplePos x="0" y="0"/>
+            <wp:positionH relativeFrom="column">
+              <wp:posOffset>1213899</wp:posOffset>
+            </wp:positionH>
+            <wp:positionV relativeFrom="paragraph">
+              <wp:posOffset>339090</wp:posOffset>
+            </wp:positionV>
+            <wp:extent cx="2988945" cy="7861300"/>
             <wp:effectExtent l="0" t="0" r="0" b="0"/>
+            <wp:wrapTopAndBottom/>
             <wp:docPr id="1810594702" name="Picture 3" descr="A diagram of a company&#10;&#10;Description automatically generated"/>
             <wp:cNvGraphicFramePr>
               <a:graphicFrameLocks xmlns:a="http://schemas.openxmlformats.org/drawingml/2006/main" noChangeAspect="1"/>
@@ -3436,7 +3380,7 @@
                   <pic:spPr>
                     <a:xfrm>
                       <a:off x="0" y="0"/>
-                      <a:ext cx="3004280" cy="7901430"/>
+                      <a:ext cx="2988945" cy="7861300"/>
                     </a:xfrm>
                     <a:prstGeom prst="rect">
                       <a:avLst/>
@@ -3445,7 +3389,13 @@
                 </pic:pic>
               </a:graphicData>
             </a:graphic>
-          </wp:inline>
+            <wp14:sizeRelH relativeFrom="page">
+              <wp14:pctWidth>0</wp14:pctWidth>
+            </wp14:sizeRelH>
+            <wp14:sizeRelV relativeFrom="page">
+              <wp14:pctHeight>0</wp14:pctHeight>
+            </wp14:sizeRelV>
+          </wp:anchor>
         </w:drawing>
       </w:r>
     </w:p>
@@ -3467,42 +3417,23 @@
       </w:pPr>
       <w:r>
         <w:rPr>
-          <w:b/>
-          <w:bCs/>
-          <w:color w:val="000000" w:themeColor="text1"/>
-          <w:sz w:val="26"/>
-          <w:szCs w:val="26"/>
+          <w:noProof/>
+          <w:color w:val="000000" w:themeColor="text1"/>
           <w:lang w:val="pl-PL"/>
         </w:rPr>
         <w:lastRenderedPageBreak/>
-        <w:t>Modyfikacja samochodu</w:t>
-      </w:r>
-    </w:p>
-    <w:p>
-      <w:pPr>
-        <w:rPr>
-          <w:color w:val="000000" w:themeColor="text1"/>
-          <w:lang w:val="pl-PL"/>
-        </w:rPr>
-      </w:pPr>
-    </w:p>
-    <w:p>
-      <w:pPr>
-        <w:rPr>
-          <w:color w:val="000000" w:themeColor="text1"/>
-          <w:lang w:val="pl-PL"/>
-        </w:rPr>
-      </w:pPr>
-      <w:r>
-        <w:rPr>
-          <w:noProof/>
-          <w:color w:val="000000" w:themeColor="text1"/>
-          <w:lang w:val="pl-PL"/>
-        </w:rPr>
         <w:drawing>
-          <wp:inline distT="0" distB="0" distL="0" distR="0" wp14:anchorId="72DDB897" wp14:editId="4F000977">
+          <wp:anchor distT="0" distB="0" distL="114300" distR="114300" simplePos="0" relativeHeight="251662336" behindDoc="0" locked="0" layoutInCell="1" allowOverlap="1" wp14:anchorId="72DDB897" wp14:editId="465B9F7F">
+            <wp:simplePos x="0" y="0"/>
+            <wp:positionH relativeFrom="column">
+              <wp:posOffset>1281430</wp:posOffset>
+            </wp:positionH>
+            <wp:positionV relativeFrom="paragraph">
+              <wp:posOffset>537486</wp:posOffset>
+            </wp:positionV>
             <wp:extent cx="2489200" cy="7481988"/>
             <wp:effectExtent l="0" t="0" r="0" b="0"/>
+            <wp:wrapTopAndBottom/>
             <wp:docPr id="1395267792" name="Picture 4" descr="A diagram with text on it&#10;&#10;Description automatically generated"/>
             <wp:cNvGraphicFramePr>
               <a:graphicFrameLocks xmlns:a="http://schemas.openxmlformats.org/drawingml/2006/main" noChangeAspect="1"/>
@@ -3523,7 +3454,7 @@
                   <pic:spPr>
                     <a:xfrm>
                       <a:off x="0" y="0"/>
-                      <a:ext cx="2491486" cy="7488860"/>
+                      <a:ext cx="2489200" cy="7481988"/>
                     </a:xfrm>
                     <a:prstGeom prst="rect">
                       <a:avLst/>
@@ -3532,9 +3463,45 @@
                 </pic:pic>
               </a:graphicData>
             </a:graphic>
-          </wp:inline>
+            <wp14:sizeRelH relativeFrom="page">
+              <wp14:pctWidth>0</wp14:pctWidth>
+            </wp14:sizeRelH>
+            <wp14:sizeRelV relativeFrom="page">
+              <wp14:pctHeight>0</wp14:pctHeight>
+            </wp14:sizeRelV>
+          </wp:anchor>
         </w:drawing>
       </w:r>
+      <w:r>
+        <w:rPr>
+          <w:b/>
+          <w:bCs/>
+          <w:color w:val="000000" w:themeColor="text1"/>
+          <w:sz w:val="26"/>
+          <w:szCs w:val="26"/>
+          <w:lang w:val="pl-PL"/>
+        </w:rPr>
+        <w:t>Modyfikacja samochod</w:t>
+      </w:r>
+      <w:r>
+        <w:rPr>
+          <w:b/>
+          <w:bCs/>
+          <w:color w:val="000000" w:themeColor="text1"/>
+          <w:sz w:val="26"/>
+          <w:szCs w:val="26"/>
+          <w:lang w:val="pl-PL"/>
+        </w:rPr>
+        <w:t>u</w:t>
+      </w:r>
+    </w:p>
+    <w:p>
+      <w:pPr>
+        <w:rPr>
+          <w:color w:val="000000" w:themeColor="text1"/>
+          <w:lang w:val="pl-PL"/>
+        </w:rPr>
+      </w:pPr>
     </w:p>
     <w:p>
       <w:pPr>
@@ -3554,7 +3521,6 @@
           <w:color w:val="000000" w:themeColor="text1"/>
           <w:lang w:val="pl-PL"/>
         </w:rPr>
-        <w:lastRenderedPageBreak/>
         <w:t>Analiza wymagań niefunkcjonalnych</w:t>
       </w:r>
       <w:bookmarkEnd w:id="9"/>
@@ -3777,31 +3743,9 @@
         <w:rPr>
           <w:color w:val="000000" w:themeColor="text1"/>
         </w:rPr>
-        <w:t xml:space="preserve">Model </w:t>
-      </w:r>
-      <w:proofErr w:type="spellStart"/>
-      <w:r>
-        <w:rPr>
-          <w:color w:val="000000" w:themeColor="text1"/>
-        </w:rPr>
-        <w:t>bazy</w:t>
-      </w:r>
-      <w:proofErr w:type="spellEnd"/>
-      <w:r>
-        <w:rPr>
-          <w:color w:val="000000" w:themeColor="text1"/>
-        </w:rPr>
-        <w:t xml:space="preserve"> </w:t>
-      </w:r>
-      <w:proofErr w:type="spellStart"/>
-      <w:r>
-        <w:rPr>
-          <w:color w:val="000000" w:themeColor="text1"/>
-        </w:rPr>
-        <w:t>danych</w:t>
+        <w:t>Model bazy danych</w:t>
       </w:r>
       <w:bookmarkEnd w:id="13"/>
-      <w:proofErr w:type="spellEnd"/>
     </w:p>
     <w:p>
       <w:pPr>
@@ -3815,29 +3759,13 @@
         </w:rPr>
       </w:pPr>
       <w:bookmarkStart w:id="14" w:name="_Toc201829522"/>
-      <w:proofErr w:type="spellStart"/>
       <w:r>
         <w:rPr>
           <w:color w:val="000000" w:themeColor="text1"/>
         </w:rPr>
-        <w:t>Specyfikacja</w:t>
-      </w:r>
-      <w:proofErr w:type="spellEnd"/>
-      <w:r>
-        <w:rPr>
-          <w:color w:val="000000" w:themeColor="text1"/>
-        </w:rPr>
-        <w:t xml:space="preserve"> </w:t>
-      </w:r>
-      <w:proofErr w:type="spellStart"/>
-      <w:r>
-        <w:rPr>
-          <w:color w:val="000000" w:themeColor="text1"/>
-        </w:rPr>
-        <w:t>atrybutów</w:t>
+        <w:t>Specyfikacja atrybutów</w:t>
       </w:r>
       <w:bookmarkEnd w:id="14"/>
-      <w:proofErr w:type="spellEnd"/>
     </w:p>
     <w:p>
       <w:pPr>
@@ -3847,52 +3775,14 @@
           <w:color w:val="000000" w:themeColor="text1"/>
         </w:rPr>
       </w:pPr>
-      <w:proofErr w:type="spellStart"/>
       <w:r>
         <w:rPr>
           <w:b/>
           <w:bCs/>
           <w:color w:val="000000" w:themeColor="text1"/>
         </w:rPr>
-        <w:t>Tabela</w:t>
+        <w:t>Tabela Car – informacje o samochodach</w:t>
       </w:r>
-      <w:proofErr w:type="spellEnd"/>
-      <w:r>
-        <w:rPr>
-          <w:b/>
-          <w:bCs/>
-          <w:color w:val="000000" w:themeColor="text1"/>
-        </w:rPr>
-        <w:t xml:space="preserve"> Car – </w:t>
-      </w:r>
-      <w:proofErr w:type="spellStart"/>
-      <w:r>
-        <w:rPr>
-          <w:b/>
-          <w:bCs/>
-          <w:color w:val="000000" w:themeColor="text1"/>
-        </w:rPr>
-        <w:t>informacje</w:t>
-      </w:r>
-      <w:proofErr w:type="spellEnd"/>
-      <w:r>
-        <w:rPr>
-          <w:b/>
-          <w:bCs/>
-          <w:color w:val="000000" w:themeColor="text1"/>
-        </w:rPr>
-        <w:t xml:space="preserve"> o </w:t>
-      </w:r>
-      <w:proofErr w:type="spellStart"/>
-      <w:r>
-        <w:rPr>
-          <w:b/>
-          <w:bCs/>
-          <w:color w:val="000000" w:themeColor="text1"/>
-        </w:rPr>
-        <w:t>samochodach</w:t>
-      </w:r>
-      <w:proofErr w:type="spellEnd"/>
     </w:p>
     <w:p>
       <w:pPr>
@@ -3916,23 +3806,7 @@
           <w:color w:val="000000" w:themeColor="text1"/>
           <w:lang w:val="pl-PL"/>
         </w:rPr>
-        <w:t>Id (</w:t>
-      </w:r>
-      <w:proofErr w:type="spellStart"/>
-      <w:r>
-        <w:rPr>
-          <w:color w:val="000000" w:themeColor="text1"/>
-          <w:lang w:val="pl-PL"/>
-        </w:rPr>
-        <w:t>int</w:t>
-      </w:r>
-      <w:proofErr w:type="spellEnd"/>
-      <w:r>
-        <w:rPr>
-          <w:color w:val="000000" w:themeColor="text1"/>
-          <w:lang w:val="pl-PL"/>
-        </w:rPr>
-        <w:t>, PK) – unikalny identyfikator samochodu</w:t>
+        <w:t>Id (int, PK) – unikalny identyfikator samochodu</w:t>
       </w:r>
     </w:p>
     <w:p>
@@ -3967,30 +3841,8 @@
         <w:rPr>
           <w:color w:val="000000" w:themeColor="text1"/>
         </w:rPr>
-        <w:t xml:space="preserve">50)) – </w:t>
+        <w:t>50)) – marka samochodu</w:t>
       </w:r>
-      <w:proofErr w:type="spellStart"/>
-      <w:r>
-        <w:rPr>
-          <w:color w:val="000000" w:themeColor="text1"/>
-        </w:rPr>
-        <w:t>marka</w:t>
-      </w:r>
-      <w:proofErr w:type="spellEnd"/>
-      <w:r>
-        <w:rPr>
-          <w:color w:val="000000" w:themeColor="text1"/>
-        </w:rPr>
-        <w:t xml:space="preserve"> </w:t>
-      </w:r>
-      <w:proofErr w:type="spellStart"/>
-      <w:r>
-        <w:rPr>
-          <w:color w:val="000000" w:themeColor="text1"/>
-        </w:rPr>
-        <w:t>samochodu</w:t>
-      </w:r>
-      <w:proofErr w:type="spellEnd"/>
     </w:p>
     <w:p>
       <w:pPr>
@@ -4024,16 +3876,8 @@
         <w:rPr>
           <w:color w:val="000000" w:themeColor="text1"/>
         </w:rPr>
-        <w:t xml:space="preserve">50)) – model </w:t>
+        <w:t>50)) – model samochodu</w:t>
       </w:r>
-      <w:proofErr w:type="spellStart"/>
-      <w:r>
-        <w:rPr>
-          <w:color w:val="000000" w:themeColor="text1"/>
-        </w:rPr>
-        <w:t>samochodu</w:t>
-      </w:r>
-      <w:proofErr w:type="spellEnd"/>
     </w:p>
     <w:p>
       <w:pPr>
@@ -4051,19 +3895,11 @@
           <w:color w:val="000000" w:themeColor="text1"/>
         </w:rPr>
       </w:pPr>
-      <w:proofErr w:type="spellStart"/>
       <w:r>
         <w:rPr>
           <w:color w:val="000000" w:themeColor="text1"/>
         </w:rPr>
-        <w:t>VinNumber</w:t>
-      </w:r>
-      <w:proofErr w:type="spellEnd"/>
-      <w:r>
-        <w:rPr>
-          <w:color w:val="000000" w:themeColor="text1"/>
-        </w:rPr>
-        <w:t> (</w:t>
+        <w:t>VinNumber (</w:t>
       </w:r>
       <w:r>
         <w:rPr>
@@ -4075,58 +3911,8 @@
         <w:rPr>
           <w:color w:val="000000" w:themeColor="text1"/>
         </w:rPr>
-        <w:t xml:space="preserve">17), UNIQUE) – </w:t>
+        <w:t>17), UNIQUE) – numer VIN, musi być unikalny</w:t>
       </w:r>
-      <w:proofErr w:type="spellStart"/>
-      <w:r>
-        <w:rPr>
-          <w:color w:val="000000" w:themeColor="text1"/>
-        </w:rPr>
-        <w:t>numer</w:t>
-      </w:r>
-      <w:proofErr w:type="spellEnd"/>
-      <w:r>
-        <w:rPr>
-          <w:color w:val="000000" w:themeColor="text1"/>
-        </w:rPr>
-        <w:t xml:space="preserve"> VIN, </w:t>
-      </w:r>
-      <w:proofErr w:type="spellStart"/>
-      <w:r>
-        <w:rPr>
-          <w:color w:val="000000" w:themeColor="text1"/>
-        </w:rPr>
-        <w:t>musi</w:t>
-      </w:r>
-      <w:proofErr w:type="spellEnd"/>
-      <w:r>
-        <w:rPr>
-          <w:color w:val="000000" w:themeColor="text1"/>
-        </w:rPr>
-        <w:t xml:space="preserve"> </w:t>
-      </w:r>
-      <w:proofErr w:type="spellStart"/>
-      <w:r>
-        <w:rPr>
-          <w:color w:val="000000" w:themeColor="text1"/>
-        </w:rPr>
-        <w:t>być</w:t>
-      </w:r>
-      <w:proofErr w:type="spellEnd"/>
-      <w:r>
-        <w:rPr>
-          <w:color w:val="000000" w:themeColor="text1"/>
-        </w:rPr>
-        <w:t xml:space="preserve"> </w:t>
-      </w:r>
-      <w:proofErr w:type="spellStart"/>
-      <w:r>
-        <w:rPr>
-          <w:color w:val="000000" w:themeColor="text1"/>
-        </w:rPr>
-        <w:t>unikalny</w:t>
-      </w:r>
-      <w:proofErr w:type="spellEnd"/>
     </w:p>
     <w:p>
       <w:pPr>
@@ -4148,30 +3934,8 @@
         <w:rPr>
           <w:color w:val="000000" w:themeColor="text1"/>
         </w:rPr>
-        <w:t xml:space="preserve">Year (int) – </w:t>
+        <w:t>Year (int) – rok produkcji</w:t>
       </w:r>
-      <w:proofErr w:type="spellStart"/>
-      <w:r>
-        <w:rPr>
-          <w:color w:val="000000" w:themeColor="text1"/>
-        </w:rPr>
-        <w:t>rok</w:t>
-      </w:r>
-      <w:proofErr w:type="spellEnd"/>
-      <w:r>
-        <w:rPr>
-          <w:color w:val="000000" w:themeColor="text1"/>
-        </w:rPr>
-        <w:t xml:space="preserve"> </w:t>
-      </w:r>
-      <w:proofErr w:type="spellStart"/>
-      <w:r>
-        <w:rPr>
-          <w:color w:val="000000" w:themeColor="text1"/>
-        </w:rPr>
-        <w:t>produkcji</w:t>
-      </w:r>
-      <w:proofErr w:type="spellEnd"/>
     </w:p>
     <w:p>
       <w:pPr>
@@ -4193,30 +3957,8 @@
         <w:rPr>
           <w:color w:val="000000" w:themeColor="text1"/>
         </w:rPr>
-        <w:t xml:space="preserve">Mileage (int) – </w:t>
+        <w:t>Mileage (int) – przebieg w kilometrach</w:t>
       </w:r>
-      <w:proofErr w:type="spellStart"/>
-      <w:r>
-        <w:rPr>
-          <w:color w:val="000000" w:themeColor="text1"/>
-        </w:rPr>
-        <w:t>przebieg</w:t>
-      </w:r>
-      <w:proofErr w:type="spellEnd"/>
-      <w:r>
-        <w:rPr>
-          <w:color w:val="000000" w:themeColor="text1"/>
-        </w:rPr>
-        <w:t xml:space="preserve"> w </w:t>
-      </w:r>
-      <w:proofErr w:type="spellStart"/>
-      <w:r>
-        <w:rPr>
-          <w:color w:val="000000" w:themeColor="text1"/>
-        </w:rPr>
-        <w:t>kilometrach</w:t>
-      </w:r>
-      <w:proofErr w:type="spellEnd"/>
     </w:p>
     <w:p>
       <w:pPr>
@@ -4234,39 +3976,8 @@
           <w:color w:val="000000" w:themeColor="text1"/>
           <w:lang w:val="pl-PL"/>
         </w:rPr>
-        <w:t>Tabela </w:t>
+        <w:t>Tabela Rental – informacje o wypożyczeniach</w:t>
       </w:r>
-      <w:proofErr w:type="spellStart"/>
-      <w:r>
-        <w:rPr>
-          <w:b/>
-          <w:bCs/>
-          <w:color w:val="000000" w:themeColor="text1"/>
-          <w:lang w:val="pl-PL"/>
-        </w:rPr>
-        <w:t>Rental</w:t>
-      </w:r>
-      <w:proofErr w:type="spellEnd"/>
-      <w:r>
-        <w:rPr>
-          <w:b/>
-          <w:bCs/>
-          <w:color w:val="000000" w:themeColor="text1"/>
-          <w:lang w:val="pl-PL"/>
-        </w:rPr>
-        <w:t xml:space="preserve"> – informacje o </w:t>
-      </w:r>
-      <w:proofErr w:type="spellStart"/>
-      <w:r>
-        <w:rPr>
-          <w:b/>
-          <w:bCs/>
-          <w:color w:val="000000" w:themeColor="text1"/>
-          <w:lang w:val="pl-PL"/>
-        </w:rPr>
-        <w:t>wypożyczeniach</w:t>
-      </w:r>
-      <w:proofErr w:type="spellEnd"/>
     </w:p>
     <w:p>
       <w:pPr>
@@ -4290,23 +4001,7 @@
           <w:color w:val="000000" w:themeColor="text1"/>
           <w:lang w:val="pl-PL"/>
         </w:rPr>
-        <w:t>Id (</w:t>
-      </w:r>
-      <w:proofErr w:type="spellStart"/>
-      <w:r>
-        <w:rPr>
-          <w:color w:val="000000" w:themeColor="text1"/>
-          <w:lang w:val="pl-PL"/>
-        </w:rPr>
-        <w:t>int</w:t>
-      </w:r>
-      <w:proofErr w:type="spellEnd"/>
-      <w:r>
-        <w:rPr>
-          <w:color w:val="000000" w:themeColor="text1"/>
-          <w:lang w:val="pl-PL"/>
-        </w:rPr>
-        <w:t>, PK) – unikalny identyfikator rezerwacji</w:t>
+        <w:t>Id (int, PK) – unikalny identyfikator rezerwacji</w:t>
       </w:r>
     </w:p>
     <w:p>
@@ -4326,53 +4021,12 @@
           <w:lang w:val="pl-PL"/>
         </w:rPr>
       </w:pPr>
-      <w:proofErr w:type="spellStart"/>
       <w:r>
         <w:rPr>
           <w:color w:val="000000" w:themeColor="text1"/>
           <w:lang w:val="pl-PL"/>
         </w:rPr>
-        <w:t>CarId</w:t>
-      </w:r>
-      <w:proofErr w:type="spellEnd"/>
-      <w:r>
-        <w:rPr>
-          <w:color w:val="000000" w:themeColor="text1"/>
-          <w:lang w:val="pl-PL"/>
-        </w:rPr>
-        <w:t> (</w:t>
-      </w:r>
-      <w:proofErr w:type="spellStart"/>
-      <w:r>
-        <w:rPr>
-          <w:color w:val="000000" w:themeColor="text1"/>
-          <w:lang w:val="pl-PL"/>
-        </w:rPr>
-        <w:t>int</w:t>
-      </w:r>
-      <w:proofErr w:type="spellEnd"/>
-      <w:r>
-        <w:rPr>
-          <w:color w:val="000000" w:themeColor="text1"/>
-          <w:lang w:val="pl-PL"/>
-        </w:rPr>
-        <w:t>, FK) – identyfikator wypożyczonego samochodu (klucz obcy do </w:t>
-      </w:r>
-      <w:proofErr w:type="spellStart"/>
-      <w:r>
-        <w:rPr>
-          <w:color w:val="000000" w:themeColor="text1"/>
-          <w:lang w:val="pl-PL"/>
-        </w:rPr>
-        <w:t>Car.Id</w:t>
-      </w:r>
-      <w:proofErr w:type="spellEnd"/>
-      <w:r>
-        <w:rPr>
-          <w:color w:val="000000" w:themeColor="text1"/>
-          <w:lang w:val="pl-PL"/>
-        </w:rPr>
-        <w:t>)</w:t>
+        <w:t>CarId (int, FK) – identyfikator wypożyczonego samochodu (klucz obcy do Car.Id)</w:t>
       </w:r>
     </w:p>
     <w:p>
@@ -4392,46 +4046,12 @@
           <w:lang w:val="pl-PL"/>
         </w:rPr>
       </w:pPr>
-      <w:proofErr w:type="spellStart"/>
       <w:r>
         <w:rPr>
           <w:color w:val="000000" w:themeColor="text1"/>
           <w:lang w:val="pl-PL"/>
         </w:rPr>
-        <w:t>CustomerName</w:t>
-      </w:r>
-      <w:proofErr w:type="spellEnd"/>
-      <w:r>
-        <w:rPr>
-          <w:color w:val="000000" w:themeColor="text1"/>
-          <w:lang w:val="pl-PL"/>
-        </w:rPr>
-        <w:t> (</w:t>
-      </w:r>
-      <w:proofErr w:type="spellStart"/>
-      <w:proofErr w:type="gramStart"/>
-      <w:r>
-        <w:rPr>
-          <w:color w:val="000000" w:themeColor="text1"/>
-          <w:lang w:val="pl-PL"/>
-        </w:rPr>
-        <w:t>varchar</w:t>
-      </w:r>
-      <w:proofErr w:type="spellEnd"/>
-      <w:r>
-        <w:rPr>
-          <w:color w:val="000000" w:themeColor="text1"/>
-          <w:lang w:val="pl-PL"/>
-        </w:rPr>
-        <w:t>(</w:t>
-      </w:r>
-      <w:proofErr w:type="gramEnd"/>
-      <w:r>
-        <w:rPr>
-          <w:color w:val="000000" w:themeColor="text1"/>
-          <w:lang w:val="pl-PL"/>
-        </w:rPr>
-        <w:t>100)) – imię i nazwisko klienta</w:t>
+        <w:t>CustomerName (varchar(100)) – imię i nazwisko klienta</w:t>
       </w:r>
     </w:p>
     <w:p>
@@ -4451,37 +4071,12 @@
           <w:lang w:val="pl-PL"/>
         </w:rPr>
       </w:pPr>
-      <w:proofErr w:type="spellStart"/>
       <w:r>
         <w:rPr>
           <w:color w:val="000000" w:themeColor="text1"/>
           <w:lang w:val="pl-PL"/>
         </w:rPr>
-        <w:t>RentalStartDate</w:t>
-      </w:r>
-      <w:proofErr w:type="spellEnd"/>
-      <w:r>
-        <w:rPr>
-          <w:color w:val="000000" w:themeColor="text1"/>
-          <w:lang w:val="pl-PL"/>
-        </w:rPr>
-        <w:t> (</w:t>
-      </w:r>
-      <w:proofErr w:type="spellStart"/>
-      <w:r>
-        <w:rPr>
-          <w:color w:val="000000" w:themeColor="text1"/>
-          <w:lang w:val="pl-PL"/>
-        </w:rPr>
-        <w:t>datetime</w:t>
-      </w:r>
-      <w:proofErr w:type="spellEnd"/>
-      <w:r>
-        <w:rPr>
-          <w:color w:val="000000" w:themeColor="text1"/>
-          <w:lang w:val="pl-PL"/>
-        </w:rPr>
-        <w:t>) – data i godzina rozpoczęcia rezerwacji</w:t>
+        <w:t>RentalStartDate (datetime) – data i godzina rozpoczęcia rezerwacji</w:t>
       </w:r>
     </w:p>
     <w:p>
@@ -4501,37 +4096,13 @@
           <w:lang w:val="pl-PL"/>
         </w:rPr>
       </w:pPr>
-      <w:proofErr w:type="spellStart"/>
       <w:r>
         <w:rPr>
           <w:color w:val="000000" w:themeColor="text1"/>
           <w:lang w:val="pl-PL"/>
         </w:rPr>
-        <w:t>RentalEndDate</w:t>
-      </w:r>
-      <w:proofErr w:type="spellEnd"/>
-      <w:r>
-        <w:rPr>
-          <w:color w:val="000000" w:themeColor="text1"/>
-          <w:lang w:val="pl-PL"/>
-        </w:rPr>
-        <w:t> (</w:t>
-      </w:r>
-      <w:proofErr w:type="spellStart"/>
-      <w:r>
-        <w:rPr>
-          <w:color w:val="000000" w:themeColor="text1"/>
-          <w:lang w:val="pl-PL"/>
-        </w:rPr>
-        <w:t>datetime</w:t>
-      </w:r>
-      <w:proofErr w:type="spellEnd"/>
-      <w:r>
-        <w:rPr>
-          <w:color w:val="000000" w:themeColor="text1"/>
-          <w:lang w:val="pl-PL"/>
-        </w:rPr>
-        <w:t>) – data i godzina zakończenia rezerwacji</w:t>
+        <w:lastRenderedPageBreak/>
+        <w:t>RentalEndDate (datetime) – data i godzina zakończenia rezerwacji</w:t>
       </w:r>
     </w:p>
     <w:p>
@@ -4552,7 +4123,6 @@
           <w:color w:val="000000" w:themeColor="text1"/>
           <w:lang w:val="pl-PL"/>
         </w:rPr>
-        <w:lastRenderedPageBreak/>
         <w:t>Operacje na danych</w:t>
       </w:r>
       <w:bookmarkEnd w:id="15"/>
@@ -4737,34 +4307,14 @@
           <w:color w:val="000000" w:themeColor="text1"/>
         </w:rPr>
       </w:pPr>
-      <w:proofErr w:type="spellStart"/>
       <w:r>
         <w:rPr>
           <w:b/>
           <w:bCs/>
           <w:color w:val="000000" w:themeColor="text1"/>
         </w:rPr>
-        <w:t>Poprawność</w:t>
+        <w:t>Poprawność danych</w:t>
       </w:r>
-      <w:proofErr w:type="spellEnd"/>
-      <w:r>
-        <w:rPr>
-          <w:b/>
-          <w:bCs/>
-          <w:color w:val="000000" w:themeColor="text1"/>
-        </w:rPr>
-        <w:t xml:space="preserve"> </w:t>
-      </w:r>
-      <w:proofErr w:type="spellStart"/>
-      <w:r>
-        <w:rPr>
-          <w:b/>
-          <w:bCs/>
-          <w:color w:val="000000" w:themeColor="text1"/>
-        </w:rPr>
-        <w:t>danych</w:t>
-      </w:r>
-      <w:proofErr w:type="spellEnd"/>
     </w:p>
     <w:p>
       <w:pPr>
@@ -4788,23 +4338,7 @@
           <w:color w:val="000000" w:themeColor="text1"/>
           <w:lang w:val="pl-PL"/>
         </w:rPr>
-        <w:t>Numer VIN (</w:t>
-      </w:r>
-      <w:proofErr w:type="spellStart"/>
-      <w:r>
-        <w:rPr>
-          <w:color w:val="000000" w:themeColor="text1"/>
-          <w:lang w:val="pl-PL"/>
-        </w:rPr>
-        <w:t>VinNumber</w:t>
-      </w:r>
-      <w:proofErr w:type="spellEnd"/>
-      <w:r>
-        <w:rPr>
-          <w:color w:val="000000" w:themeColor="text1"/>
-          <w:lang w:val="pl-PL"/>
-        </w:rPr>
-        <w:t>) musi być unikalny dla każdego samochodu</w:t>
+        <w:t>Numer VIN (VinNumber) musi być unikalny dla każdego samochodu</w:t>
       </w:r>
     </w:p>
     <w:p>
@@ -4829,39 +4363,7 @@
           <w:color w:val="000000" w:themeColor="text1"/>
           <w:lang w:val="pl-PL"/>
         </w:rPr>
-        <w:t>Pola wymagane (np. Brand, Model, </w:t>
-      </w:r>
-      <w:proofErr w:type="spellStart"/>
-      <w:r>
-        <w:rPr>
-          <w:color w:val="000000" w:themeColor="text1"/>
-          <w:lang w:val="pl-PL"/>
-        </w:rPr>
-        <w:t>VinNumber</w:t>
-      </w:r>
-      <w:proofErr w:type="spellEnd"/>
-      <w:r>
-        <w:rPr>
-          <w:color w:val="000000" w:themeColor="text1"/>
-          <w:lang w:val="pl-PL"/>
-        </w:rPr>
-        <w:t>, </w:t>
-      </w:r>
-      <w:proofErr w:type="spellStart"/>
-      <w:r>
-        <w:rPr>
-          <w:color w:val="000000" w:themeColor="text1"/>
-          <w:lang w:val="pl-PL"/>
-        </w:rPr>
-        <w:t>CustomerName</w:t>
-      </w:r>
-      <w:proofErr w:type="spellEnd"/>
-      <w:r>
-        <w:rPr>
-          <w:color w:val="000000" w:themeColor="text1"/>
-          <w:lang w:val="pl-PL"/>
-        </w:rPr>
-        <w:t>, daty rezerwacji) nie mogą być puste</w:t>
+        <w:t>Pola wymagane (np. Brand, Model, VinNumber, CustomerName, daty rezerwacji) nie mogą być puste</w:t>
       </w:r>
     </w:p>
     <w:p>
@@ -4922,52 +4424,14 @@
           <w:color w:val="000000" w:themeColor="text1"/>
         </w:rPr>
       </w:pPr>
-      <w:proofErr w:type="spellStart"/>
       <w:r>
         <w:rPr>
           <w:b/>
           <w:bCs/>
           <w:color w:val="000000" w:themeColor="text1"/>
         </w:rPr>
-        <w:t>Zgodność</w:t>
+        <w:t>Zgodność typów danych</w:t>
       </w:r>
-      <w:proofErr w:type="spellEnd"/>
-      <w:r>
-        <w:rPr>
-          <w:b/>
-          <w:bCs/>
-          <w:color w:val="000000" w:themeColor="text1"/>
-        </w:rPr>
-        <w:t xml:space="preserve"> </w:t>
-      </w:r>
-      <w:proofErr w:type="spellStart"/>
-      <w:r>
-        <w:rPr>
-          <w:b/>
-          <w:bCs/>
-          <w:color w:val="000000" w:themeColor="text1"/>
-        </w:rPr>
-        <w:t>typów</w:t>
-      </w:r>
-      <w:proofErr w:type="spellEnd"/>
-      <w:r>
-        <w:rPr>
-          <w:b/>
-          <w:bCs/>
-          <w:color w:val="000000" w:themeColor="text1"/>
-        </w:rPr>
-        <w:t xml:space="preserve"> </w:t>
-      </w:r>
-      <w:proofErr w:type="spellStart"/>
-      <w:r>
-        <w:rPr>
-          <w:b/>
-          <w:bCs/>
-          <w:color w:val="000000" w:themeColor="text1"/>
-        </w:rPr>
-        <w:t>danych</w:t>
-      </w:r>
-      <w:proofErr w:type="spellEnd"/>
     </w:p>
     <w:p>
       <w:pPr>
@@ -4991,23 +4455,7 @@
           <w:color w:val="000000" w:themeColor="text1"/>
           <w:lang w:val="pl-PL"/>
         </w:rPr>
-        <w:t>Wartości liczbowe (</w:t>
-      </w:r>
-      <w:proofErr w:type="spellStart"/>
-      <w:r>
-        <w:rPr>
-          <w:color w:val="000000" w:themeColor="text1"/>
-          <w:lang w:val="pl-PL"/>
-        </w:rPr>
-        <w:t>int</w:t>
-      </w:r>
-      <w:proofErr w:type="spellEnd"/>
-      <w:r>
-        <w:rPr>
-          <w:color w:val="000000" w:themeColor="text1"/>
-          <w:lang w:val="pl-PL"/>
-        </w:rPr>
-        <w:t>) dla identyfikatorów, przebiegu, roku</w:t>
+        <w:t>Wartości liczbowe (int) dla identyfikatorów, przebiegu, roku</w:t>
       </w:r>
     </w:p>
     <w:p>
@@ -5032,23 +4480,7 @@
           <w:color w:val="000000" w:themeColor="text1"/>
           <w:lang w:val="pl-PL"/>
         </w:rPr>
-        <w:t>Wartości tekstowe (</w:t>
-      </w:r>
-      <w:proofErr w:type="spellStart"/>
-      <w:r>
-        <w:rPr>
-          <w:color w:val="000000" w:themeColor="text1"/>
-          <w:lang w:val="pl-PL"/>
-        </w:rPr>
-        <w:t>varchar</w:t>
-      </w:r>
-      <w:proofErr w:type="spellEnd"/>
-      <w:r>
-        <w:rPr>
-          <w:color w:val="000000" w:themeColor="text1"/>
-          <w:lang w:val="pl-PL"/>
-        </w:rPr>
-        <w:t>) dla nazw, modeli i numerów VIN</w:t>
+        <w:t>Wartości tekstowe (varchar) dla nazw, modeli i numerów VIN</w:t>
       </w:r>
     </w:p>
     <w:p>
@@ -5067,56 +4499,12 @@
           <w:color w:val="000000" w:themeColor="text1"/>
         </w:rPr>
       </w:pPr>
-      <w:proofErr w:type="spellStart"/>
       <w:r>
         <w:rPr>
           <w:color w:val="000000" w:themeColor="text1"/>
         </w:rPr>
-        <w:t>Daty</w:t>
+        <w:t>Daty (datetime) dla terminów rezerwacji</w:t>
       </w:r>
-      <w:proofErr w:type="spellEnd"/>
-      <w:r>
-        <w:rPr>
-          <w:color w:val="000000" w:themeColor="text1"/>
-        </w:rPr>
-        <w:t xml:space="preserve"> (datetime) </w:t>
-      </w:r>
-      <w:proofErr w:type="spellStart"/>
-      <w:r>
-        <w:rPr>
-          <w:color w:val="000000" w:themeColor="text1"/>
-        </w:rPr>
-        <w:t>dla</w:t>
-      </w:r>
-      <w:proofErr w:type="spellEnd"/>
-      <w:r>
-        <w:rPr>
-          <w:color w:val="000000" w:themeColor="text1"/>
-        </w:rPr>
-        <w:t xml:space="preserve"> </w:t>
-      </w:r>
-      <w:proofErr w:type="spellStart"/>
-      <w:r>
-        <w:rPr>
-          <w:color w:val="000000" w:themeColor="text1"/>
-        </w:rPr>
-        <w:t>terminów</w:t>
-      </w:r>
-      <w:proofErr w:type="spellEnd"/>
-      <w:r>
-        <w:rPr>
-          <w:color w:val="000000" w:themeColor="text1"/>
-        </w:rPr>
-        <w:t xml:space="preserve"> </w:t>
-      </w:r>
-      <w:proofErr w:type="spellStart"/>
-      <w:r>
-        <w:rPr>
-          <w:color w:val="000000" w:themeColor="text1"/>
-        </w:rPr>
-        <w:t>rezerwacji</w:t>
-      </w:r>
-      <w:proofErr w:type="spellEnd"/>
     </w:p>
     <w:p>
       <w:pPr>
@@ -5126,34 +4514,14 @@
           <w:color w:val="000000" w:themeColor="text1"/>
         </w:rPr>
       </w:pPr>
-      <w:proofErr w:type="spellStart"/>
       <w:r>
         <w:rPr>
           <w:b/>
           <w:bCs/>
           <w:color w:val="000000" w:themeColor="text1"/>
         </w:rPr>
-        <w:t>Zabezpieczenia</w:t>
+        <w:t>Zabezpieczenia danych</w:t>
       </w:r>
-      <w:proofErr w:type="spellEnd"/>
-      <w:r>
-        <w:rPr>
-          <w:b/>
-          <w:bCs/>
-          <w:color w:val="000000" w:themeColor="text1"/>
-        </w:rPr>
-        <w:t xml:space="preserve"> </w:t>
-      </w:r>
-      <w:proofErr w:type="spellStart"/>
-      <w:r>
-        <w:rPr>
-          <w:b/>
-          <w:bCs/>
-          <w:color w:val="000000" w:themeColor="text1"/>
-        </w:rPr>
-        <w:t>danych</w:t>
-      </w:r>
-      <w:proofErr w:type="spellEnd"/>
     </w:p>
     <w:p>
       <w:pPr>

</xml_diff>